<commit_message>
handle hop dong tin dung
</commit_message>
<xml_diff>
--- a/adg-api/src/main/resources/bidv/HỢP ĐÒNG TÍN DỤNG.docx
+++ b/adg-api/src/main/resources/bidv/HỢP ĐÒNG TÍN DỤNG.docx
@@ -1,6 +1,6 @@
 
 <file path=word/document.xml><?xml version="1.0" encoding="utf-8"?>
-<w:document xmlns:wpc="http://schemas.microsoft.com/office/word/2010/wordprocessingCanvas" xmlns:mc="http://schemas.openxmlformats.org/markup-compatibility/2006" xmlns:o="urn:schemas-microsoft-com:office:office" xmlns:r="http://schemas.openxmlformats.org/officeDocument/2006/relationships" xmlns:m="http://schemas.openxmlformats.org/officeDocument/2006/math" xmlns:v="urn:schemas-microsoft-com:vml" xmlns:wp14="http://schemas.microsoft.com/office/word/2010/wordprocessingDrawing" xmlns:wp="http://schemas.openxmlformats.org/drawingml/2006/wordprocessingDrawing" xmlns:w10="urn:schemas-microsoft-com:office:word" xmlns:w="http://schemas.openxmlformats.org/wordprocessingml/2006/main" xmlns:w14="http://schemas.microsoft.com/office/word/2010/wordml" xmlns:w15="http://schemas.microsoft.com/office/word/2012/wordml" xmlns:wpg="http://schemas.microsoft.com/office/word/2010/wordprocessingGroup" xmlns:wpi="http://schemas.microsoft.com/office/word/2010/wordprocessingInk" xmlns:wne="http://schemas.microsoft.com/office/word/2006/wordml" xmlns:wps="http://schemas.microsoft.com/office/word/2010/wordprocessingShape" mc:Ignorable="w14 w15 wp14">
+<w:document xmlns:wpc="http://schemas.microsoft.com/office/word/2010/wordprocessingCanvas" xmlns:cx="http://schemas.microsoft.com/office/drawing/2014/chartex" xmlns:cx1="http://schemas.microsoft.com/office/drawing/2015/9/8/chartex" xmlns:cx2="http://schemas.microsoft.com/office/drawing/2015/10/21/chartex" xmlns:cx3="http://schemas.microsoft.com/office/drawing/2016/5/9/chartex" xmlns:cx4="http://schemas.microsoft.com/office/drawing/2016/5/10/chartex" xmlns:cx5="http://schemas.microsoft.com/office/drawing/2016/5/11/chartex" xmlns:cx6="http://schemas.microsoft.com/office/drawing/2016/5/12/chartex" xmlns:cx7="http://schemas.microsoft.com/office/drawing/2016/5/13/chartex" xmlns:cx8="http://schemas.microsoft.com/office/drawing/2016/5/14/chartex" xmlns:mc="http://schemas.openxmlformats.org/markup-compatibility/2006" xmlns:aink="http://schemas.microsoft.com/office/drawing/2016/ink" xmlns:am3d="http://schemas.microsoft.com/office/drawing/2017/model3d" xmlns:o="urn:schemas-microsoft-com:office:office" xmlns:r="http://schemas.openxmlformats.org/officeDocument/2006/relationships" xmlns:m="http://schemas.openxmlformats.org/officeDocument/2006/math" xmlns:v="urn:schemas-microsoft-com:vml" xmlns:wp14="http://schemas.microsoft.com/office/word/2010/wordprocessingDrawing" xmlns:wp="http://schemas.openxmlformats.org/drawingml/2006/wordprocessingDrawing" xmlns:w10="urn:schemas-microsoft-com:office:word" xmlns:w="http://schemas.openxmlformats.org/wordprocessingml/2006/main" xmlns:w14="http://schemas.microsoft.com/office/word/2010/wordml" xmlns:w15="http://schemas.microsoft.com/office/word/2012/wordml" xmlns:w16cid="http://schemas.microsoft.com/office/word/2016/wordml/cid" xmlns:w16se="http://schemas.microsoft.com/office/word/2015/wordml/symex" xmlns:wpg="http://schemas.microsoft.com/office/word/2010/wordprocessingGroup" xmlns:wpi="http://schemas.microsoft.com/office/word/2010/wordprocessingInk" xmlns:wne="http://schemas.microsoft.com/office/word/2006/wordml" xmlns:wps="http://schemas.microsoft.com/office/word/2010/wordprocessingShape" mc:Ignorable="w14 w15 w16se w16cid wp14">
   <w:body>
     <w:tbl>
       <w:tblPr>
@@ -25,8 +25,6 @@
                 <w:szCs w:val="24"/>
               </w:rPr>
             </w:pPr>
-            <w:bookmarkStart w:id="0" w:name="_GoBack"/>
-            <w:bookmarkEnd w:id="0"/>
           </w:p>
           <w:p>
             <w:pPr>
@@ -150,31 +148,7 @@
                       <w:sz w:val="24"/>
                       <w:szCs w:val="24"/>
                     </w:rPr>
-                    <w:t>01.</w:t>
-                  </w:r>
-                  <w:r>
-                    <w:rPr>
-                      <w:b/>
-                      <w:sz w:val="24"/>
-                      <w:szCs w:val="24"/>
-                    </w:rPr>
-                    <w:t>219</w:t>
-                  </w:r>
-                  <w:r>
-                    <w:rPr>
-                      <w:b/>
-                      <w:sz w:val="24"/>
-                      <w:szCs w:val="24"/>
-                    </w:rPr>
-                    <w:t>/2021</w:t>
-                  </w:r>
-                  <w:r>
-                    <w:rPr>
-                      <w:b/>
-                      <w:sz w:val="24"/>
-                      <w:szCs w:val="24"/>
-                    </w:rPr>
-                    <w:t>/8088928/HĐTD</w:t>
+                    <w:t xml:space="preserve">  {{Số hợp đồng}}</w:t>
                   </w:r>
                 </w:p>
                 <w:p>
@@ -234,7 +208,7 @@
           <w:szCs w:val="24"/>
         </w:rPr>
         <w:drawing>
-          <wp:anchor distT="0" distB="0" distL="114300" distR="114300" simplePos="0" relativeHeight="251658240" behindDoc="0" locked="0" layoutInCell="1" allowOverlap="1" wp14:anchorId="59E0BA0F" wp14:editId="1D4EBF5F">
+          <wp:anchor distT="0" distB="0" distL="114300" distR="114300" simplePos="0" relativeHeight="251658240" behindDoc="0" locked="0" layoutInCell="1" allowOverlap="1" wp14:anchorId="49178E14" wp14:editId="27B26AE9">
             <wp:simplePos x="0" y="0"/>
             <wp:positionH relativeFrom="column">
               <wp:posOffset>0</wp:posOffset>
@@ -312,10 +286,9 @@
           <w:tab w:val="left" w:pos="720"/>
           <w:tab w:val="left" w:leader="dot" w:pos="9072"/>
         </w:tabs>
-        <w:spacing w:before="60" w:after="60"/>
+        <w:spacing w:before="240" w:after="240"/>
         <w:ind w:firstLine="567"/>
         <w:rPr>
-          <w:b/>
           <w:sz w:val="24"/>
           <w:szCs w:val="24"/>
         </w:rPr>
@@ -339,12 +312,13 @@
     <w:p>
       <w:pPr>
         <w:tabs>
+          <w:tab w:val="left" w:pos="376"/>
+          <w:tab w:val="left" w:pos="438"/>
           <w:tab w:val="left" w:pos="720"/>
-          <w:tab w:val="left" w:leader="dot" w:pos="6804"/>
+          <w:tab w:val="left" w:leader="dot" w:pos="9072"/>
         </w:tabs>
-        <w:spacing w:before="60" w:after="60"/>
+        <w:spacing w:before="240" w:after="240"/>
         <w:ind w:firstLine="567"/>
-        <w:jc w:val="both"/>
         <w:rPr>
           <w:sz w:val="24"/>
           <w:szCs w:val="24"/>
@@ -376,28 +350,42 @@
           <w:sz w:val="24"/>
           <w:szCs w:val="24"/>
         </w:rPr>
-        <w:t xml:space="preserve">Hợp đồng tín dụng hạn mức số: </w:t>
-      </w:r>
-      <w:r>
-        <w:rPr>
-          <w:sz w:val="24"/>
-          <w:szCs w:val="24"/>
-        </w:rPr>
-        <w:t>01/2021</w:t>
-      </w:r>
-      <w:r>
-        <w:rPr>
-          <w:sz w:val="24"/>
-          <w:szCs w:val="24"/>
-        </w:rPr>
-        <w:t xml:space="preserve">/8088928/HĐTD ngày </w:t>
-      </w:r>
-      <w:r>
-        <w:rPr>
-          <w:sz w:val="24"/>
-          <w:szCs w:val="24"/>
-        </w:rPr>
-        <w:t>15/06/2021</w:t>
+        <w:t>Hợp đồng tín dụng hạn mức số:</w:t>
+      </w:r>
+      <w:r>
+        <w:rPr>
+          <w:sz w:val="24"/>
+          <w:szCs w:val="24"/>
+        </w:rPr>
+        <w:t xml:space="preserve"> </w:t>
+      </w:r>
+      <w:r>
+        <w:rPr>
+          <w:sz w:val="24"/>
+          <w:szCs w:val="24"/>
+        </w:rPr>
+        <w:t xml:space="preserve">{{Số hợp đồng}} </w:t>
+      </w:r>
+      <w:r>
+        <w:rPr>
+          <w:sz w:val="24"/>
+          <w:szCs w:val="24"/>
+        </w:rPr>
+        <w:t>ngà</w:t>
+      </w:r>
+      <w:r>
+        <w:rPr>
+          <w:sz w:val="24"/>
+          <w:szCs w:val="24"/>
+        </w:rPr>
+        <w:t xml:space="preserve">y </w:t>
+      </w:r>
+      <w:r>
+        <w:rPr>
+          <w:sz w:val="24"/>
+          <w:szCs w:val="24"/>
+        </w:rPr>
+        <w:t>{{Ngày ký hợp đồng tín dụng}}</w:t>
       </w:r>
       <w:r>
         <w:rPr>
@@ -423,114 +411,136 @@
     </w:p>
     <w:p>
       <w:pPr>
-        <w:jc w:val="both"/>
-        <w:rPr>
-          <w:noProof w:val="0"/>
+        <w:tabs>
+          <w:tab w:val="left" w:pos="376"/>
+          <w:tab w:val="left" w:pos="438"/>
+          <w:tab w:val="left" w:pos="720"/>
+          <w:tab w:val="left" w:leader="dot" w:pos="9072"/>
+        </w:tabs>
+        <w:spacing w:before="240" w:after="240"/>
+        <w:ind w:firstLine="567"/>
+        <w:rPr>
+          <w:sz w:val="24"/>
+          <w:szCs w:val="24"/>
+        </w:rPr>
+      </w:pPr>
+      <w:r>
+        <w:rPr>
+          <w:sz w:val="24"/>
+          <w:szCs w:val="24"/>
+        </w:rPr>
+        <w:t>Đề nghị Ngân hàng TMCP Đầu tư và Phát triển Việt Nam</w:t>
+      </w:r>
+      <w:r>
+        <w:rPr>
+          <w:sz w:val="24"/>
+          <w:szCs w:val="24"/>
+        </w:rPr>
+        <w:t xml:space="preserve"> </w:t>
+      </w:r>
+      <w:r>
+        <w:rPr>
+          <w:sz w:val="24"/>
+          <w:szCs w:val="24"/>
+        </w:rPr>
+        <w:t>–</w:t>
+      </w:r>
+      <w:r>
+        <w:rPr>
+          <w:sz w:val="24"/>
+          <w:szCs w:val="24"/>
+        </w:rPr>
+        <w:t xml:space="preserve"> Chi nhánh</w:t>
+      </w:r>
+      <w:r>
+        <w:rPr>
+          <w:sz w:val="24"/>
+          <w:szCs w:val="24"/>
+        </w:rPr>
+        <w:t xml:space="preserve"> Kỳ Hòa</w:t>
+      </w:r>
+      <w:r>
+        <w:rPr>
+          <w:sz w:val="24"/>
+          <w:szCs w:val="24"/>
+        </w:rPr>
+        <w:t xml:space="preserve"> cho Tôi rút số</w:t>
+      </w:r>
+      <w:r>
+        <w:rPr>
+          <w:sz w:val="24"/>
+          <w:szCs w:val="24"/>
+        </w:rPr>
+        <w:t xml:space="preserve"> </w:t>
+      </w:r>
+      <w:r>
+        <w:rPr>
+          <w:sz w:val="24"/>
+          <w:szCs w:val="24"/>
+        </w:rPr>
+        <w:t>tiền vay là</w:t>
+      </w:r>
+      <w:r>
+        <w:rPr>
+          <w:sz w:val="24"/>
+          <w:szCs w:val="24"/>
+        </w:rPr>
+        <w:t>:</w:t>
+      </w:r>
+      <w:r>
+        <w:rPr>
+          <w:sz w:val="24"/>
+          <w:szCs w:val="24"/>
+        </w:rPr>
+        <w:t xml:space="preserve"> </w:t>
+      </w:r>
+      <w:r>
+        <w:rPr>
+          <w:sz w:val="24"/>
+          <w:szCs w:val="24"/>
+        </w:rPr>
+        <w:t xml:space="preserve">{{Tổng tiền vay}} </w:t>
+      </w:r>
+      <w:bookmarkStart w:id="0" w:name="_GoBack"/>
+      <w:bookmarkEnd w:id="0"/>
+      <w:r>
+        <w:rPr>
+          <w:sz w:val="24"/>
+          <w:szCs w:val="24"/>
+        </w:rPr>
+        <w:t>VND (Bằng chữ</w:t>
+      </w:r>
+      <w:r>
+        <w:rPr>
+          <w:sz w:val="24"/>
+          <w:szCs w:val="24"/>
+        </w:rPr>
+        <w:t xml:space="preserve">: </w:t>
+      </w:r>
+      <w:r>
+        <w:rPr>
           <w:sz w:val="22"/>
           <w:szCs w:val="22"/>
         </w:rPr>
-      </w:pPr>
-      <w:r>
-        <w:rPr>
-          <w:sz w:val="24"/>
-          <w:szCs w:val="24"/>
-        </w:rPr>
-        <w:t>Đề nghị Ngân hàng TMCP Đầu tư và Phát triển Việt Nam</w:t>
-      </w:r>
-      <w:r>
-        <w:rPr>
-          <w:sz w:val="24"/>
-          <w:szCs w:val="24"/>
-        </w:rPr>
-        <w:t xml:space="preserve"> </w:t>
-      </w:r>
-      <w:r>
-        <w:rPr>
-          <w:sz w:val="24"/>
-          <w:szCs w:val="24"/>
-        </w:rPr>
-        <w:t>–</w:t>
-      </w:r>
-      <w:r>
-        <w:rPr>
-          <w:sz w:val="24"/>
-          <w:szCs w:val="24"/>
-        </w:rPr>
-        <w:t xml:space="preserve"> Chi nhánh</w:t>
-      </w:r>
-      <w:r>
-        <w:rPr>
-          <w:sz w:val="24"/>
-          <w:szCs w:val="24"/>
-        </w:rPr>
-        <w:t xml:space="preserve"> Kỳ Hòa</w:t>
-      </w:r>
-      <w:r>
-        <w:rPr>
-          <w:sz w:val="24"/>
-          <w:szCs w:val="24"/>
-        </w:rPr>
-        <w:t xml:space="preserve"> cho Tôi rút số tiền vay là</w:t>
-      </w:r>
-      <w:r>
-        <w:rPr>
-          <w:sz w:val="24"/>
-          <w:szCs w:val="24"/>
-        </w:rPr>
-        <w:t>:</w:t>
-      </w:r>
-      <w:r>
-        <w:rPr>
-          <w:sz w:val="24"/>
-          <w:szCs w:val="24"/>
-        </w:rPr>
-        <w:t xml:space="preserve"> </w:t>
-      </w:r>
-      <w:r>
-        <w:rPr>
-          <w:sz w:val="24"/>
-          <w:szCs w:val="24"/>
-        </w:rPr>
-        <w:t xml:space="preserve">10,181,371,050 </w:t>
-      </w:r>
-      <w:r>
-        <w:rPr>
-          <w:sz w:val="24"/>
-          <w:szCs w:val="24"/>
-        </w:rPr>
-        <w:t>VND (Bằng chữ</w:t>
-      </w:r>
-      <w:r>
-        <w:rPr>
-          <w:sz w:val="24"/>
-          <w:szCs w:val="24"/>
-        </w:rPr>
-        <w:t xml:space="preserve">: </w:t>
-      </w:r>
-      <w:r>
-        <w:rPr>
-          <w:noProof w:val="0"/>
-          <w:sz w:val="22"/>
-          <w:szCs w:val="22"/>
-        </w:rPr>
-        <w:t>Mười tỷ, một trăm tám mươi mốt triệu, ba trăm bảy mươi mốt ngàn, năm mươi đồng chẵn</w:t>
-      </w:r>
-      <w:r>
-        <w:rPr>
-          <w:noProof w:val="0"/>
-          <w:sz w:val="22"/>
-          <w:szCs w:val="22"/>
-        </w:rPr>
-        <w:t>.)</w:t>
+        <w:t>{{Tổng tiền vay bằng chữ}}</w:t>
+      </w:r>
+      <w:r>
+        <w:rPr>
+          <w:sz w:val="24"/>
+          <w:szCs w:val="24"/>
+        </w:rPr>
+        <w:t>)</w:t>
       </w:r>
     </w:p>
     <w:p>
       <w:pPr>
         <w:tabs>
+          <w:tab w:val="left" w:pos="376"/>
+          <w:tab w:val="left" w:pos="438"/>
           <w:tab w:val="left" w:pos="720"/>
-          <w:tab w:val="center" w:pos="5143"/>
+          <w:tab w:val="left" w:leader="dot" w:pos="9072"/>
         </w:tabs>
-        <w:spacing w:before="60" w:after="60"/>
+        <w:spacing w:before="240" w:after="240"/>
         <w:ind w:firstLine="567"/>
         <w:rPr>
           <w:sz w:val="24"/>
@@ -542,37 +552,25 @@
           <w:sz w:val="24"/>
           <w:szCs w:val="24"/>
         </w:rPr>
-        <w:t>Thời hạn vay:</w:t>
-      </w:r>
-      <w:r>
-        <w:rPr>
-          <w:sz w:val="24"/>
-          <w:szCs w:val="24"/>
-        </w:rPr>
-        <w:t xml:space="preserve"> </w:t>
-      </w:r>
-      <w:r>
-        <w:rPr>
-          <w:sz w:val="24"/>
-          <w:szCs w:val="24"/>
-        </w:rPr>
-        <w:t>……..</w:t>
-      </w:r>
-      <w:r>
-        <w:rPr>
-          <w:sz w:val="24"/>
-          <w:szCs w:val="24"/>
-        </w:rPr>
-        <w:tab/>
+        <w:t>Thời hạn vay</w:t>
+      </w:r>
+      <w:r>
+        <w:rPr>
+          <w:sz w:val="24"/>
+          <w:szCs w:val="24"/>
+        </w:rPr>
+        <w:t>: ………</w:t>
       </w:r>
     </w:p>
     <w:p>
       <w:pPr>
         <w:tabs>
+          <w:tab w:val="left" w:pos="376"/>
+          <w:tab w:val="left" w:pos="438"/>
           <w:tab w:val="left" w:pos="720"/>
-          <w:tab w:val="left" w:leader="dot" w:pos="9639"/>
+          <w:tab w:val="left" w:leader="dot" w:pos="9072"/>
         </w:tabs>
-        <w:spacing w:before="60" w:after="60"/>
+        <w:spacing w:before="240" w:after="240"/>
         <w:ind w:firstLine="567"/>
         <w:rPr>
           <w:sz w:val="24"/>
@@ -589,7 +587,7 @@
     </w:p>
     <w:tbl>
       <w:tblPr>
-        <w:tblW w:w="5075" w:type="pct"/>
+        <w:tblW w:w="5000" w:type="pct"/>
         <w:tblInd w:w="108" w:type="dxa"/>
         <w:tblBorders>
           <w:top w:val="single" w:sz="4" w:space="0" w:color="000000"/>
@@ -603,11 +601,11 @@
         <w:tblLook w:val="04A0" w:firstRow="1" w:lastRow="0" w:firstColumn="1" w:lastColumn="0" w:noHBand="0" w:noVBand="1"/>
       </w:tblPr>
       <w:tblGrid>
-        <w:gridCol w:w="712"/>
-        <w:gridCol w:w="1846"/>
-        <w:gridCol w:w="1313"/>
-        <w:gridCol w:w="1799"/>
-        <w:gridCol w:w="4415"/>
+        <w:gridCol w:w="690"/>
+        <w:gridCol w:w="1759"/>
+        <w:gridCol w:w="1227"/>
+        <w:gridCol w:w="2249"/>
+        <w:gridCol w:w="3785"/>
       </w:tblGrid>
       <w:tr>
         <w:trPr>
@@ -615,7 +613,7 @@
         </w:trPr>
         <w:tc>
           <w:tcPr>
-            <w:tcW w:w="353" w:type="pct"/>
+            <w:tcW w:w="355" w:type="pct"/>
             <w:vAlign w:val="center"/>
           </w:tcPr>
           <w:p>
@@ -641,7 +639,7 @@
         </w:tc>
         <w:tc>
           <w:tcPr>
-            <w:tcW w:w="915" w:type="pct"/>
+            <w:tcW w:w="906" w:type="pct"/>
             <w:vAlign w:val="center"/>
           </w:tcPr>
           <w:p>
@@ -667,7 +665,7 @@
         </w:tc>
         <w:tc>
           <w:tcPr>
-            <w:tcW w:w="651" w:type="pct"/>
+            <w:tcW w:w="632" w:type="pct"/>
             <w:vAlign w:val="center"/>
           </w:tcPr>
           <w:p>
@@ -693,7 +691,7 @@
         </w:tc>
         <w:tc>
           <w:tcPr>
-            <w:tcW w:w="892" w:type="pct"/>
+            <w:tcW w:w="1158" w:type="pct"/>
             <w:vAlign w:val="center"/>
           </w:tcPr>
           <w:p>
@@ -721,33 +719,13 @@
                 <w:sz w:val="24"/>
                 <w:szCs w:val="24"/>
               </w:rPr>
-              <w:t xml:space="preserve"> </w:t>
-            </w:r>
-          </w:p>
-          <w:p>
-            <w:pPr>
-              <w:shd w:val="clear" w:color="auto" w:fill="FFFFFF" w:themeFill="background1"/>
-              <w:spacing w:line="300" w:lineRule="atLeast"/>
-              <w:jc w:val="center"/>
-              <w:rPr>
-                <w:b/>
-                <w:sz w:val="24"/>
-                <w:szCs w:val="24"/>
-              </w:rPr>
-            </w:pPr>
-            <w:r>
-              <w:rPr>
-                <w:b/>
-                <w:sz w:val="24"/>
-                <w:szCs w:val="24"/>
-              </w:rPr>
-              <w:t>(VND)</w:t>
+              <w:t xml:space="preserve"> (VND)</w:t>
             </w:r>
           </w:p>
         </w:tc>
         <w:tc>
           <w:tcPr>
-            <w:tcW w:w="2189" w:type="pct"/>
+            <w:tcW w:w="1949" w:type="pct"/>
             <w:vAlign w:val="center"/>
           </w:tcPr>
           <w:p>
@@ -769,693 +747,6 @@
               </w:rPr>
               <w:t>Tên đơn vị, số tài khoản, Ngân hàng người thụ hưởng</w:t>
             </w:r>
-          </w:p>
-        </w:tc>
-      </w:tr>
-      <w:tr>
-        <w:trPr>
-          <w:trHeight w:val="1066"/>
-        </w:trPr>
-        <w:tc>
-          <w:tcPr>
-            <w:tcW w:w="353" w:type="pct"/>
-            <w:vAlign w:val="center"/>
-          </w:tcPr>
-          <w:p>
-            <w:pPr>
-              <w:shd w:val="clear" w:color="auto" w:fill="FFFFFF"/>
-              <w:spacing w:line="300" w:lineRule="atLeast"/>
-              <w:jc w:val="center"/>
-              <w:rPr>
-                <w:sz w:val="24"/>
-                <w:szCs w:val="24"/>
-              </w:rPr>
-            </w:pPr>
-            <w:r>
-              <w:rPr>
-                <w:sz w:val="24"/>
-                <w:szCs w:val="24"/>
-              </w:rPr>
-              <w:t>1</w:t>
-            </w:r>
-          </w:p>
-        </w:tc>
-        <w:tc>
-          <w:tcPr>
-            <w:tcW w:w="915" w:type="pct"/>
-            <w:vAlign w:val="center"/>
-          </w:tcPr>
-          <w:p>
-            <w:pPr>
-              <w:rPr>
-                <w:sz w:val="22"/>
-                <w:szCs w:val="22"/>
-              </w:rPr>
-            </w:pPr>
-            <w:r>
-              <w:rPr>
-                <w:sz w:val="22"/>
-                <w:szCs w:val="22"/>
-              </w:rPr>
-              <w:t>Thanh toán tiền hàng theo hóa đơn  85 hết.</w:t>
-            </w:r>
-          </w:p>
-        </w:tc>
-        <w:tc>
-          <w:tcPr>
-            <w:tcW w:w="651" w:type="pct"/>
-          </w:tcPr>
-          <w:p>
-            <w:pPr>
-              <w:spacing w:before="360"/>
-              <w:jc w:val="center"/>
-              <w:rPr>
-                <w:sz w:val="22"/>
-                <w:szCs w:val="22"/>
-              </w:rPr>
-            </w:pPr>
-            <w:r>
-              <w:rPr>
-                <w:sz w:val="22"/>
-                <w:szCs w:val="22"/>
-              </w:rPr>
-              <w:t>UNC</w:t>
-            </w:r>
-          </w:p>
-        </w:tc>
-        <w:tc>
-          <w:tcPr>
-            <w:tcW w:w="892" w:type="pct"/>
-            <w:vAlign w:val="center"/>
-          </w:tcPr>
-          <w:p>
-            <w:pPr>
-              <w:rPr>
-                <w:color w:val="000000"/>
-                <w:sz w:val="22"/>
-                <w:szCs w:val="22"/>
-              </w:rPr>
-            </w:pPr>
-            <w:r>
-              <w:rPr>
-                <w:sz w:val="24"/>
-                <w:szCs w:val="24"/>
-              </w:rPr>
-              <w:t>3,217,500,000</w:t>
-            </w:r>
-          </w:p>
-        </w:tc>
-        <w:tc>
-          <w:tcPr>
-            <w:tcW w:w="2189" w:type="pct"/>
-            <w:vAlign w:val="center"/>
-          </w:tcPr>
-          <w:p>
-            <w:pPr>
-              <w:jc w:val="center"/>
-              <w:rPr>
-                <w:sz w:val="22"/>
-                <w:szCs w:val="22"/>
-              </w:rPr>
-            </w:pPr>
-            <w:r>
-              <w:rPr>
-                <w:sz w:val="22"/>
-                <w:szCs w:val="22"/>
-              </w:rPr>
-              <w:t xml:space="preserve">CÔNG TY TNHH THƯƠNG MẠI SẢN XUẤT NHỰA NHẬT PHONG </w:t>
-            </w:r>
-          </w:p>
-          <w:p>
-            <w:pPr>
-              <w:jc w:val="center"/>
-              <w:rPr>
-                <w:sz w:val="22"/>
-                <w:szCs w:val="22"/>
-              </w:rPr>
-            </w:pPr>
-            <w:r>
-              <w:rPr>
-                <w:sz w:val="22"/>
-                <w:szCs w:val="22"/>
-              </w:rPr>
-              <w:t>SỐ TK: 10511 0077 2008</w:t>
-            </w:r>
-          </w:p>
-          <w:p>
-            <w:pPr>
-              <w:jc w:val="center"/>
-              <w:rPr>
-                <w:sz w:val="22"/>
-                <w:szCs w:val="22"/>
-              </w:rPr>
-            </w:pPr>
-            <w:r>
-              <w:rPr>
-                <w:sz w:val="22"/>
-                <w:szCs w:val="22"/>
-              </w:rPr>
-              <w:t xml:space="preserve"> TẠI NH: MB-CN TÂN CẢNG, TP HCM</w:t>
-            </w:r>
-          </w:p>
-        </w:tc>
-      </w:tr>
-      <w:tr>
-        <w:trPr>
-          <w:trHeight w:val="1066"/>
-        </w:trPr>
-        <w:tc>
-          <w:tcPr>
-            <w:tcW w:w="353" w:type="pct"/>
-            <w:vAlign w:val="center"/>
-          </w:tcPr>
-          <w:p>
-            <w:pPr>
-              <w:shd w:val="clear" w:color="auto" w:fill="FFFFFF"/>
-              <w:spacing w:line="300" w:lineRule="atLeast"/>
-              <w:jc w:val="center"/>
-              <w:rPr>
-                <w:sz w:val="24"/>
-                <w:szCs w:val="24"/>
-              </w:rPr>
-            </w:pPr>
-            <w:r>
-              <w:rPr>
-                <w:sz w:val="24"/>
-                <w:szCs w:val="24"/>
-              </w:rPr>
-              <w:t>2</w:t>
-            </w:r>
-          </w:p>
-        </w:tc>
-        <w:tc>
-          <w:tcPr>
-            <w:tcW w:w="915" w:type="pct"/>
-            <w:vAlign w:val="center"/>
-          </w:tcPr>
-          <w:p>
-            <w:pPr>
-              <w:rPr>
-                <w:sz w:val="22"/>
-                <w:szCs w:val="22"/>
-              </w:rPr>
-            </w:pPr>
-            <w:r>
-              <w:rPr>
-                <w:sz w:val="22"/>
-                <w:szCs w:val="22"/>
-              </w:rPr>
-              <w:t>Thanh toán tiền hàng theo hóa đơn 263 lần 1</w:t>
-            </w:r>
-          </w:p>
-        </w:tc>
-        <w:tc>
-          <w:tcPr>
-            <w:tcW w:w="651" w:type="pct"/>
-          </w:tcPr>
-          <w:p>
-            <w:pPr>
-              <w:spacing w:before="360"/>
-              <w:jc w:val="center"/>
-              <w:rPr>
-                <w:sz w:val="22"/>
-                <w:szCs w:val="22"/>
-              </w:rPr>
-            </w:pPr>
-            <w:r>
-              <w:rPr>
-                <w:sz w:val="22"/>
-                <w:szCs w:val="22"/>
-              </w:rPr>
-              <w:t>UNC</w:t>
-            </w:r>
-          </w:p>
-        </w:tc>
-        <w:tc>
-          <w:tcPr>
-            <w:tcW w:w="892" w:type="pct"/>
-            <w:vAlign w:val="center"/>
-          </w:tcPr>
-          <w:p>
-            <w:pPr>
-              <w:rPr>
-                <w:sz w:val="24"/>
-                <w:szCs w:val="24"/>
-              </w:rPr>
-            </w:pPr>
-            <w:r>
-              <w:rPr>
-                <w:sz w:val="24"/>
-                <w:szCs w:val="24"/>
-              </w:rPr>
-              <w:t>1,600,000,000</w:t>
-            </w:r>
-          </w:p>
-        </w:tc>
-        <w:tc>
-          <w:tcPr>
-            <w:tcW w:w="2189" w:type="pct"/>
-            <w:vAlign w:val="center"/>
-          </w:tcPr>
-          <w:p>
-            <w:pPr>
-              <w:jc w:val="center"/>
-              <w:rPr>
-                <w:sz w:val="22"/>
-                <w:szCs w:val="22"/>
-              </w:rPr>
-            </w:pPr>
-            <w:r>
-              <w:rPr>
-                <w:sz w:val="22"/>
-                <w:szCs w:val="22"/>
-              </w:rPr>
-              <w:t>"CÔNG TY CỔ PHẦN ĐẦU TƯ HƯNG ĐÔNG</w:t>
-            </w:r>
-          </w:p>
-          <w:p>
-            <w:pPr>
-              <w:jc w:val="center"/>
-              <w:rPr>
-                <w:sz w:val="22"/>
-                <w:szCs w:val="22"/>
-              </w:rPr>
-            </w:pPr>
-            <w:r>
-              <w:rPr>
-                <w:sz w:val="22"/>
-                <w:szCs w:val="22"/>
-              </w:rPr>
-              <w:t xml:space="preserve"> SỐ TK: 1913.3901.3560.18 </w:t>
-            </w:r>
-          </w:p>
-          <w:p>
-            <w:pPr>
-              <w:jc w:val="center"/>
-              <w:rPr>
-                <w:sz w:val="22"/>
-                <w:szCs w:val="22"/>
-              </w:rPr>
-            </w:pPr>
-            <w:r>
-              <w:rPr>
-                <w:sz w:val="22"/>
-                <w:szCs w:val="22"/>
-              </w:rPr>
-              <w:t>TẠI NH: TCB - CN Bình Thạnh"</w:t>
-            </w:r>
-          </w:p>
-        </w:tc>
-      </w:tr>
-      <w:tr>
-        <w:trPr>
-          <w:trHeight w:val="1066"/>
-        </w:trPr>
-        <w:tc>
-          <w:tcPr>
-            <w:tcW w:w="353" w:type="pct"/>
-            <w:vAlign w:val="center"/>
-          </w:tcPr>
-          <w:p>
-            <w:pPr>
-              <w:shd w:val="clear" w:color="auto" w:fill="FFFFFF"/>
-              <w:spacing w:line="300" w:lineRule="atLeast"/>
-              <w:jc w:val="center"/>
-              <w:rPr>
-                <w:sz w:val="24"/>
-                <w:szCs w:val="24"/>
-              </w:rPr>
-            </w:pPr>
-            <w:r>
-              <w:rPr>
-                <w:sz w:val="24"/>
-                <w:szCs w:val="24"/>
-              </w:rPr>
-              <w:t>3</w:t>
-            </w:r>
-          </w:p>
-        </w:tc>
-        <w:tc>
-          <w:tcPr>
-            <w:tcW w:w="915" w:type="pct"/>
-            <w:vAlign w:val="center"/>
-          </w:tcPr>
-          <w:p>
-            <w:pPr>
-              <w:rPr>
-                <w:sz w:val="22"/>
-                <w:szCs w:val="22"/>
-              </w:rPr>
-            </w:pPr>
-            <w:r>
-              <w:rPr>
-                <w:sz w:val="22"/>
-                <w:szCs w:val="22"/>
-              </w:rPr>
-              <w:t>Thanh toán tiền hàng theo hóa đơn 82 hết.</w:t>
-            </w:r>
-          </w:p>
-        </w:tc>
-        <w:tc>
-          <w:tcPr>
-            <w:tcW w:w="651" w:type="pct"/>
-          </w:tcPr>
-          <w:p>
-            <w:pPr>
-              <w:spacing w:before="360"/>
-              <w:jc w:val="center"/>
-              <w:rPr>
-                <w:sz w:val="22"/>
-                <w:szCs w:val="22"/>
-              </w:rPr>
-            </w:pPr>
-            <w:r>
-              <w:rPr>
-                <w:sz w:val="22"/>
-                <w:szCs w:val="22"/>
-              </w:rPr>
-              <w:t>UNC</w:t>
-            </w:r>
-          </w:p>
-        </w:tc>
-        <w:tc>
-          <w:tcPr>
-            <w:tcW w:w="892" w:type="pct"/>
-            <w:vAlign w:val="center"/>
-          </w:tcPr>
-          <w:p>
-            <w:pPr>
-              <w:rPr>
-                <w:sz w:val="24"/>
-                <w:szCs w:val="24"/>
-              </w:rPr>
-            </w:pPr>
-            <w:r>
-              <w:rPr>
-                <w:sz w:val="24"/>
-                <w:szCs w:val="24"/>
-              </w:rPr>
-              <w:t>2,433,795,000</w:t>
-            </w:r>
-          </w:p>
-        </w:tc>
-        <w:tc>
-          <w:tcPr>
-            <w:tcW w:w="2189" w:type="pct"/>
-            <w:vAlign w:val="center"/>
-          </w:tcPr>
-          <w:p>
-            <w:pPr>
-              <w:jc w:val="center"/>
-              <w:rPr>
-                <w:sz w:val="22"/>
-                <w:szCs w:val="22"/>
-              </w:rPr>
-            </w:pPr>
-            <w:r>
-              <w:rPr>
-                <w:sz w:val="22"/>
-                <w:szCs w:val="22"/>
-              </w:rPr>
-              <w:t>"CÔNG TY TNHH ĐẦU TƯ SAO MAI PHÚ QUỐC</w:t>
-            </w:r>
-          </w:p>
-          <w:p>
-            <w:pPr>
-              <w:jc w:val="center"/>
-              <w:rPr>
-                <w:sz w:val="22"/>
-                <w:szCs w:val="22"/>
-              </w:rPr>
-            </w:pPr>
-            <w:r>
-              <w:rPr>
-                <w:sz w:val="22"/>
-                <w:szCs w:val="22"/>
-              </w:rPr>
-              <w:t xml:space="preserve"> SÔ TK : 110601370868 </w:t>
-            </w:r>
-          </w:p>
-          <w:p>
-            <w:pPr>
-              <w:jc w:val="center"/>
-              <w:rPr>
-                <w:sz w:val="22"/>
-                <w:szCs w:val="22"/>
-              </w:rPr>
-            </w:pPr>
-            <w:r>
-              <w:rPr>
-                <w:sz w:val="22"/>
-                <w:szCs w:val="22"/>
-              </w:rPr>
-              <w:t>TẠI NGÂN HÀNG: VIETINBANK -CN4 PGD VĂN THÁNH"</w:t>
-            </w:r>
-          </w:p>
-        </w:tc>
-      </w:tr>
-      <w:tr>
-        <w:trPr>
-          <w:trHeight w:val="1549"/>
-        </w:trPr>
-        <w:tc>
-          <w:tcPr>
-            <w:tcW w:w="353" w:type="pct"/>
-            <w:vAlign w:val="center"/>
-          </w:tcPr>
-          <w:p>
-            <w:pPr>
-              <w:shd w:val="clear" w:color="auto" w:fill="FFFFFF"/>
-              <w:spacing w:line="300" w:lineRule="atLeast"/>
-              <w:jc w:val="center"/>
-              <w:rPr>
-                <w:sz w:val="24"/>
-                <w:szCs w:val="24"/>
-              </w:rPr>
-            </w:pPr>
-            <w:r>
-              <w:rPr>
-                <w:sz w:val="24"/>
-                <w:szCs w:val="24"/>
-              </w:rPr>
-              <w:t>4</w:t>
-            </w:r>
-          </w:p>
-        </w:tc>
-        <w:tc>
-          <w:tcPr>
-            <w:tcW w:w="915" w:type="pct"/>
-            <w:vAlign w:val="center"/>
-          </w:tcPr>
-          <w:p>
-            <w:pPr>
-              <w:rPr>
-                <w:sz w:val="22"/>
-                <w:szCs w:val="22"/>
-              </w:rPr>
-            </w:pPr>
-            <w:r>
-              <w:rPr>
-                <w:sz w:val="22"/>
-                <w:szCs w:val="22"/>
-              </w:rPr>
-              <w:t>Thanh toán tiền hàng theo hóa đơn  33</w:t>
-            </w:r>
-            <w:r>
-              <w:rPr>
-                <w:sz w:val="22"/>
-                <w:szCs w:val="22"/>
-              </w:rPr>
-              <w:t>, 20</w:t>
-            </w:r>
-            <w:r>
-              <w:rPr>
-                <w:sz w:val="22"/>
-                <w:szCs w:val="22"/>
-              </w:rPr>
-              <w:t xml:space="preserve"> hết.</w:t>
-            </w:r>
-          </w:p>
-        </w:tc>
-        <w:tc>
-          <w:tcPr>
-            <w:tcW w:w="651" w:type="pct"/>
-          </w:tcPr>
-          <w:p>
-            <w:pPr>
-              <w:spacing w:before="360"/>
-              <w:jc w:val="center"/>
-              <w:rPr>
-                <w:sz w:val="22"/>
-                <w:szCs w:val="22"/>
-              </w:rPr>
-            </w:pPr>
-          </w:p>
-          <w:p>
-            <w:pPr>
-              <w:spacing w:before="360"/>
-              <w:jc w:val="center"/>
-              <w:rPr>
-                <w:sz w:val="22"/>
-                <w:szCs w:val="22"/>
-              </w:rPr>
-            </w:pPr>
-            <w:r>
-              <w:rPr>
-                <w:sz w:val="22"/>
-                <w:szCs w:val="22"/>
-              </w:rPr>
-              <w:t>UNC</w:t>
-            </w:r>
-          </w:p>
-        </w:tc>
-        <w:tc>
-          <w:tcPr>
-            <w:tcW w:w="892" w:type="pct"/>
-            <w:vAlign w:val="center"/>
-          </w:tcPr>
-          <w:p>
-            <w:pPr>
-              <w:rPr>
-                <w:sz w:val="24"/>
-                <w:szCs w:val="24"/>
-              </w:rPr>
-            </w:pPr>
-            <w:r>
-              <w:rPr>
-                <w:sz w:val="24"/>
-                <w:szCs w:val="24"/>
-              </w:rPr>
-              <w:t>2,930,076,050</w:t>
-            </w:r>
-          </w:p>
-        </w:tc>
-        <w:tc>
-          <w:tcPr>
-            <w:tcW w:w="2189" w:type="pct"/>
-            <w:vAlign w:val="center"/>
-          </w:tcPr>
-          <w:p>
-            <w:pPr>
-              <w:jc w:val="center"/>
-              <w:rPr>
-                <w:sz w:val="22"/>
-                <w:szCs w:val="22"/>
-              </w:rPr>
-            </w:pPr>
-            <w:r>
-              <w:rPr>
-                <w:sz w:val="22"/>
-                <w:szCs w:val="22"/>
-              </w:rPr>
-              <w:t>"CÔNG TY TNHH THƯƠNG MẠI DỊCH VỤ HANNY VIỆT NAM</w:t>
-            </w:r>
-          </w:p>
-          <w:p>
-            <w:pPr>
-              <w:jc w:val="center"/>
-              <w:rPr>
-                <w:sz w:val="22"/>
-                <w:szCs w:val="22"/>
-              </w:rPr>
-            </w:pPr>
-            <w:r>
-              <w:rPr>
-                <w:sz w:val="22"/>
-                <w:szCs w:val="22"/>
-              </w:rPr>
-              <w:t xml:space="preserve"> SỐ TK: 55558628</w:t>
-            </w:r>
-          </w:p>
-          <w:p>
-            <w:pPr>
-              <w:jc w:val="center"/>
-              <w:rPr>
-                <w:sz w:val="22"/>
-                <w:szCs w:val="22"/>
-              </w:rPr>
-            </w:pPr>
-            <w:r>
-              <w:rPr>
-                <w:sz w:val="22"/>
-                <w:szCs w:val="22"/>
-              </w:rPr>
-              <w:t>TẠI NH: ACB CN - Châu Văn Liêm"</w:t>
-            </w:r>
-          </w:p>
-        </w:tc>
-      </w:tr>
-      <w:tr>
-        <w:trPr>
-          <w:trHeight w:val="269"/>
-        </w:trPr>
-        <w:tc>
-          <w:tcPr>
-            <w:tcW w:w="1919" w:type="pct"/>
-            <w:gridSpan w:val="3"/>
-            <w:vAlign w:val="center"/>
-          </w:tcPr>
-          <w:p>
-            <w:pPr>
-              <w:shd w:val="clear" w:color="auto" w:fill="FFFFFF" w:themeFill="background1"/>
-              <w:spacing w:line="300" w:lineRule="atLeast"/>
-              <w:jc w:val="center"/>
-              <w:rPr>
-                <w:b/>
-                <w:sz w:val="24"/>
-                <w:szCs w:val="24"/>
-              </w:rPr>
-            </w:pPr>
-            <w:r>
-              <w:rPr>
-                <w:b/>
-                <w:sz w:val="24"/>
-                <w:szCs w:val="24"/>
-              </w:rPr>
-              <w:t>TỔNG</w:t>
-            </w:r>
-          </w:p>
-        </w:tc>
-        <w:tc>
-          <w:tcPr>
-            <w:tcW w:w="892" w:type="pct"/>
-            <w:vAlign w:val="center"/>
-          </w:tcPr>
-          <w:p>
-            <w:pPr>
-              <w:jc w:val="center"/>
-              <w:rPr>
-                <w:b/>
-                <w:bCs/>
-                <w:color w:val="000000"/>
-                <w:sz w:val="22"/>
-                <w:szCs w:val="22"/>
-              </w:rPr>
-            </w:pPr>
-            <w:r>
-              <w:rPr>
-                <w:sz w:val="24"/>
-                <w:szCs w:val="24"/>
-              </w:rPr>
-              <w:t>10,181,371,050</w:t>
-            </w:r>
-          </w:p>
-        </w:tc>
-        <w:tc>
-          <w:tcPr>
-            <w:tcW w:w="2189" w:type="pct"/>
-            <w:vAlign w:val="center"/>
-          </w:tcPr>
-          <w:p>
-            <w:pPr>
-              <w:shd w:val="clear" w:color="auto" w:fill="FFFFFF" w:themeFill="background1"/>
-              <w:spacing w:line="300" w:lineRule="atLeast"/>
-              <w:jc w:val="center"/>
-              <w:rPr>
-                <w:sz w:val="24"/>
-                <w:szCs w:val="24"/>
-              </w:rPr>
-            </w:pPr>
           </w:p>
         </w:tc>
       </w:tr>
@@ -1585,15 +876,7 @@
           <w:sz w:val="24"/>
           <w:szCs w:val="24"/>
         </w:rPr>
-        <w:t xml:space="preserve"> đối với Ngân hàng, đồng thời là căn cứ pháp lý để giải quyết các tranh chấp sau này. Nếu nội dung chấp thuận của Ngân hàng tại phần duyệt dưới đây về số tiền, lãi </w:t>
-      </w:r>
-      <w:r>
-        <w:rPr>
-          <w:sz w:val="24"/>
-          <w:szCs w:val="24"/>
-        </w:rPr>
-        <w:lastRenderedPageBreak/>
-        <w:t>suất, thời hạn và các nội dung khác khác với nội dung mà Tôi</w:t>
+        <w:t xml:space="preserve"> đối với Ngân hàng, đồng thời là căn cứ pháp lý để giải quyết các tranh chấp sau này. Nếu nội dung chấp thuận của Ngân hàng tại phần duyệt dưới đây về số tiền, lãi suất, thời hạn và các nội dung khác khác với nội dung mà Tôi</w:t>
       </w:r>
       <w:r>
         <w:rPr>
@@ -1742,7 +1025,15 @@
           <w:sz w:val="24"/>
           <w:szCs w:val="24"/>
         </w:rPr>
-        <w:t>trong Hợp đồng tín dụng hạn mức và Hợp đồng tín dụng cụ thể này</w:t>
+        <w:t xml:space="preserve">trong Hợp đồng tín dụng hạn mức và </w:t>
+      </w:r>
+      <w:r>
+        <w:rPr>
+          <w:sz w:val="24"/>
+          <w:szCs w:val="24"/>
+        </w:rPr>
+        <w:lastRenderedPageBreak/>
+        <w:t>Hợp đồng tín dụng cụ thể này</w:t>
       </w:r>
       <w:r>
         <w:rPr>
@@ -2037,8 +1328,8 @@
 </file>
 
 <file path=word/numbering.xml><?xml version="1.0" encoding="utf-8"?>
-<w:numbering xmlns:wpc="http://schemas.microsoft.com/office/word/2010/wordprocessingCanvas" xmlns:mc="http://schemas.openxmlformats.org/markup-compatibility/2006" xmlns:o="urn:schemas-microsoft-com:office:office" xmlns:r="http://schemas.openxmlformats.org/officeDocument/2006/relationships" xmlns:m="http://schemas.openxmlformats.org/officeDocument/2006/math" xmlns:v="urn:schemas-microsoft-com:vml" xmlns:wp14="http://schemas.microsoft.com/office/word/2010/wordprocessingDrawing" xmlns:wp="http://schemas.openxmlformats.org/drawingml/2006/wordprocessingDrawing" xmlns:w10="urn:schemas-microsoft-com:office:word" xmlns:w="http://schemas.openxmlformats.org/wordprocessingml/2006/main" xmlns:w14="http://schemas.microsoft.com/office/word/2010/wordml" xmlns:w15="http://schemas.microsoft.com/office/word/2012/wordml" xmlns:wpg="http://schemas.microsoft.com/office/word/2010/wordprocessingGroup" xmlns:wpi="http://schemas.microsoft.com/office/word/2010/wordprocessingInk" xmlns:wne="http://schemas.microsoft.com/office/word/2006/wordml" xmlns:wps="http://schemas.microsoft.com/office/word/2010/wordprocessingShape" mc:Ignorable="w14 w15 wp14">
-  <w:abstractNum w:abstractNumId="0">
+<w:numbering xmlns:wpc="http://schemas.microsoft.com/office/word/2010/wordprocessingCanvas" xmlns:cx="http://schemas.microsoft.com/office/drawing/2014/chartex" xmlns:cx1="http://schemas.microsoft.com/office/drawing/2015/9/8/chartex" xmlns:cx2="http://schemas.microsoft.com/office/drawing/2015/10/21/chartex" xmlns:cx3="http://schemas.microsoft.com/office/drawing/2016/5/9/chartex" xmlns:cx4="http://schemas.microsoft.com/office/drawing/2016/5/10/chartex" xmlns:cx5="http://schemas.microsoft.com/office/drawing/2016/5/11/chartex" xmlns:cx6="http://schemas.microsoft.com/office/drawing/2016/5/12/chartex" xmlns:cx7="http://schemas.microsoft.com/office/drawing/2016/5/13/chartex" xmlns:cx8="http://schemas.microsoft.com/office/drawing/2016/5/14/chartex" xmlns:mc="http://schemas.openxmlformats.org/markup-compatibility/2006" xmlns:aink="http://schemas.microsoft.com/office/drawing/2016/ink" xmlns:am3d="http://schemas.microsoft.com/office/drawing/2017/model3d" xmlns:o="urn:schemas-microsoft-com:office:office" xmlns:r="http://schemas.openxmlformats.org/officeDocument/2006/relationships" xmlns:m="http://schemas.openxmlformats.org/officeDocument/2006/math" xmlns:v="urn:schemas-microsoft-com:vml" xmlns:wp14="http://schemas.microsoft.com/office/word/2010/wordprocessingDrawing" xmlns:wp="http://schemas.openxmlformats.org/drawingml/2006/wordprocessingDrawing" xmlns:w10="urn:schemas-microsoft-com:office:word" xmlns:w="http://schemas.openxmlformats.org/wordprocessingml/2006/main" xmlns:w14="http://schemas.microsoft.com/office/word/2010/wordml" xmlns:w15="http://schemas.microsoft.com/office/word/2012/wordml" xmlns:w16cid="http://schemas.microsoft.com/office/word/2016/wordml/cid" xmlns:w16se="http://schemas.microsoft.com/office/word/2015/wordml/symex" xmlns:wpg="http://schemas.microsoft.com/office/word/2010/wordprocessingGroup" xmlns:wpi="http://schemas.microsoft.com/office/word/2010/wordprocessingInk" xmlns:wne="http://schemas.microsoft.com/office/word/2006/wordml" xmlns:wps="http://schemas.microsoft.com/office/word/2010/wordprocessingShape" mc:Ignorable="w14 w15 w16se w16cid wp14">
+  <w:abstractNum w:abstractNumId="0" w15:restartNumberingAfterBreak="0">
     <w:nsid w:val="2A3A202F"/>
     <w:multiLevelType w:val="hybridMultilevel"/>
     <w:tmpl w:val="D576B4EC"/>
@@ -2160,7 +1451,7 @@
 </file>
 
 <file path=word/styles.xml><?xml version="1.0" encoding="utf-8"?>
-<w:styles xmlns:mc="http://schemas.openxmlformats.org/markup-compatibility/2006" xmlns:r="http://schemas.openxmlformats.org/officeDocument/2006/relationships" xmlns:w="http://schemas.openxmlformats.org/wordprocessingml/2006/main" xmlns:w14="http://schemas.microsoft.com/office/word/2010/wordml" xmlns:w15="http://schemas.microsoft.com/office/word/2012/wordml" mc:Ignorable="w14 w15">
+<w:styles xmlns:mc="http://schemas.openxmlformats.org/markup-compatibility/2006" xmlns:r="http://schemas.openxmlformats.org/officeDocument/2006/relationships" xmlns:w="http://schemas.openxmlformats.org/wordprocessingml/2006/main" xmlns:w14="http://schemas.microsoft.com/office/word/2010/wordml" xmlns:w15="http://schemas.microsoft.com/office/word/2012/wordml" xmlns:w16cid="http://schemas.microsoft.com/office/word/2016/wordml/cid" xmlns:w16se="http://schemas.microsoft.com/office/word/2015/wordml/symex" mc:Ignorable="w14 w15 w16se w16cid">
   <w:docDefaults>
     <w:rPrDefault>
       <w:rPr>
@@ -2176,7 +1467,7 @@
       </w:pPr>
     </w:pPrDefault>
   </w:docDefaults>
-  <w:latentStyles w:defLockedState="0" w:defUIPriority="99" w:defSemiHidden="0" w:defUnhideWhenUsed="0" w:defQFormat="0" w:count="371">
+  <w:latentStyles w:defLockedState="0" w:defUIPriority="99" w:defSemiHidden="0" w:defUnhideWhenUsed="0" w:defQFormat="0" w:count="376">
     <w:lsdException w:name="Normal" w:uiPriority="0" w:qFormat="1"/>
     <w:lsdException w:name="heading 1" w:uiPriority="9" w:qFormat="1"/>
     <w:lsdException w:name="heading 2" w:semiHidden="1" w:uiPriority="9" w:unhideWhenUsed="1" w:qFormat="1"/>
@@ -2548,6 +1839,11 @@
     <w:lsdException w:name="List Table 5 Dark Accent 6" w:uiPriority="50"/>
     <w:lsdException w:name="List Table 6 Colorful Accent 6" w:uiPriority="51"/>
     <w:lsdException w:name="List Table 7 Colorful Accent 6" w:uiPriority="52"/>
+    <w:lsdException w:name="Mention" w:semiHidden="1" w:unhideWhenUsed="1"/>
+    <w:lsdException w:name="Smart Hyperlink" w:semiHidden="1" w:unhideWhenUsed="1"/>
+    <w:lsdException w:name="Hashtag" w:semiHidden="1" w:unhideWhenUsed="1"/>
+    <w:lsdException w:name="Unresolved Mention" w:semiHidden="1" w:unhideWhenUsed="1"/>
+    <w:lsdException w:name="Smart Link" w:semiHidden="1" w:unhideWhenUsed="1"/>
   </w:latentStyles>
   <w:style w:type="paragraph" w:default="1" w:styleId="Normal">
     <w:name w:val="Normal"/>
@@ -2930,7 +2226,7 @@
 </file>
 
 <file path=customXml/itemProps1.xml><?xml version="1.0" encoding="utf-8"?>
-<ds:datastoreItem xmlns:ds="http://schemas.openxmlformats.org/officeDocument/2006/customXml" ds:itemID="{FF7A75A7-51D9-4A7C-96E6-AC34998F532F}">
+<ds:datastoreItem xmlns:ds="http://schemas.openxmlformats.org/officeDocument/2006/customXml" ds:itemID="{7F72A991-DB87-1141-BE4E-3A00B47AD0FE}">
   <ds:schemaRefs>
     <ds:schemaRef ds:uri="http://schemas.openxmlformats.org/officeDocument/2006/bibliography"/>
   </ds:schemaRefs>

</xml_diff>